<commit_message>
Add login usecase diagram
</commit_message>
<xml_diff>
--- a/Business_Logic/Business_Logic.docx
+++ b/Business_Logic/Business_Logic.docx
@@ -138,14 +138,105 @@
     </w:p>
     <w:p>
       <w:pPr>
+        <w:pStyle w:val="ListParagraph"/>
+        <w:numPr>
+          <w:ilvl w:val="1"/>
+          <w:numId w:val="1"/>
+        </w:numPr>
         <w:spacing w:line="276" w:lineRule="auto"/>
-        <w:ind w:left="360"/>
-        <w:rPr>
-          <w:rFonts w:ascii="Times New Roman" w:hAnsi="Times New Roman" w:cs="Times New Roman"/>
-          <w:sz w:val="26"/>
-          <w:szCs w:val="26"/>
-        </w:rPr>
-      </w:pPr>
+        <w:rPr>
+          <w:rFonts w:ascii="Times New Roman" w:hAnsi="Times New Roman" w:cs="Times New Roman"/>
+          <w:sz w:val="26"/>
+          <w:szCs w:val="26"/>
+        </w:rPr>
+      </w:pPr>
+      <w:r>
+        <w:rPr>
+          <w:rFonts w:ascii="Times New Roman" w:hAnsi="Times New Roman" w:cs="Times New Roman"/>
+          <w:sz w:val="26"/>
+          <w:szCs w:val="26"/>
+        </w:rPr>
+        <w:t xml:space="preserve">Login </w:t>
+      </w:r>
+      <w:proofErr w:type="spellStart"/>
+      <w:r>
+        <w:rPr>
+          <w:rFonts w:ascii="Times New Roman" w:hAnsi="Times New Roman" w:cs="Times New Roman"/>
+          <w:sz w:val="26"/>
+          <w:szCs w:val="26"/>
+        </w:rPr>
+        <w:t>usecase</w:t>
+      </w:r>
+      <w:proofErr w:type="spellEnd"/>
+      <w:r>
+        <w:rPr>
+          <w:rFonts w:ascii="Times New Roman" w:hAnsi="Times New Roman" w:cs="Times New Roman"/>
+          <w:sz w:val="26"/>
+          <w:szCs w:val="26"/>
+        </w:rPr>
+        <w:t xml:space="preserve"> diagram</w:t>
+      </w:r>
+    </w:p>
+    <w:p>
+      <w:pPr>
+        <w:pStyle w:val="ListParagraph"/>
+        <w:spacing w:line="276" w:lineRule="auto"/>
+        <w:ind w:left="1080"/>
+        <w:rPr>
+          <w:rFonts w:ascii="Times New Roman" w:hAnsi="Times New Roman" w:cs="Times New Roman"/>
+          <w:sz w:val="26"/>
+          <w:szCs w:val="26"/>
+        </w:rPr>
+      </w:pPr>
+      <w:r>
+        <w:rPr>
+          <w:rFonts w:ascii="Times New Roman" w:hAnsi="Times New Roman" w:cs="Times New Roman"/>
+          <w:noProof/>
+          <w:sz w:val="26"/>
+          <w:szCs w:val="26"/>
+        </w:rPr>
+        <w:drawing>
+          <wp:inline distT="0" distB="0" distL="0" distR="0" wp14:anchorId="43FBEB5A" wp14:editId="54A452EB">
+            <wp:extent cx="5095875" cy="4200525"/>
+            <wp:effectExtent l="0" t="0" r="9525" b="9525"/>
+            <wp:docPr id="1881538573" name="Picture 1"/>
+            <wp:cNvGraphicFramePr>
+              <a:graphicFrameLocks xmlns:a="http://schemas.openxmlformats.org/drawingml/2006/main" noChangeAspect="1"/>
+            </wp:cNvGraphicFramePr>
+            <a:graphic xmlns:a="http://schemas.openxmlformats.org/drawingml/2006/main">
+              <a:graphicData uri="http://schemas.openxmlformats.org/drawingml/2006/picture">
+                <pic:pic xmlns:pic="http://schemas.openxmlformats.org/drawingml/2006/picture">
+                  <pic:nvPicPr>
+                    <pic:cNvPr id="1881538573" name="Picture 1881538573"/>
+                    <pic:cNvPicPr/>
+                  </pic:nvPicPr>
+                  <pic:blipFill>
+                    <a:blip r:embed="rId6">
+                      <a:extLst>
+                        <a:ext uri="{28A0092B-C50C-407E-A947-70E740481C1C}">
+                          <a14:useLocalDpi xmlns:a14="http://schemas.microsoft.com/office/drawing/2010/main" val="0"/>
+                        </a:ext>
+                      </a:extLst>
+                    </a:blip>
+                    <a:stretch>
+                      <a:fillRect/>
+                    </a:stretch>
+                  </pic:blipFill>
+                  <pic:spPr>
+                    <a:xfrm>
+                      <a:off x="0" y="0"/>
+                      <a:ext cx="5095875" cy="4200525"/>
+                    </a:xfrm>
+                    <a:prstGeom prst="rect">
+                      <a:avLst/>
+                    </a:prstGeom>
+                  </pic:spPr>
+                </pic:pic>
+              </a:graphicData>
+            </a:graphic>
+          </wp:inline>
+        </w:drawing>
+      </w:r>
     </w:p>
     <w:sectPr>
       <w:type w:val="continuous"/>

</xml_diff>

<commit_message>
Add signup usecase diagram
</commit_message>
<xml_diff>
--- a/Business_Logic/Business_Logic.docx
+++ b/Business_Logic/Business_Logic.docx
@@ -186,6 +186,7 @@
           <w:rFonts w:ascii="Times New Roman" w:hAnsi="Times New Roman" w:cs="Times New Roman"/>
           <w:sz w:val="26"/>
           <w:szCs w:val="26"/>
+          <w:lang w:val="vi-VN"/>
         </w:rPr>
       </w:pPr>
       <w:r>
@@ -212,6 +213,94 @@
                   </pic:nvPicPr>
                   <pic:blipFill>
                     <a:blip r:embed="rId6">
+                      <a:extLst>
+                        <a:ext uri="{28A0092B-C50C-407E-A947-70E740481C1C}">
+                          <a14:useLocalDpi xmlns:a14="http://schemas.microsoft.com/office/drawing/2010/main" val="0"/>
+                        </a:ext>
+                      </a:extLst>
+                    </a:blip>
+                    <a:stretch>
+                      <a:fillRect/>
+                    </a:stretch>
+                  </pic:blipFill>
+                  <pic:spPr>
+                    <a:xfrm>
+                      <a:off x="0" y="0"/>
+                      <a:ext cx="5095875" cy="4200525"/>
+                    </a:xfrm>
+                    <a:prstGeom prst="rect">
+                      <a:avLst/>
+                    </a:prstGeom>
+                  </pic:spPr>
+                </pic:pic>
+              </a:graphicData>
+            </a:graphic>
+          </wp:inline>
+        </w:drawing>
+      </w:r>
+    </w:p>
+    <w:p>
+      <w:pPr>
+        <w:pStyle w:val="ListParagraph"/>
+        <w:numPr>
+          <w:ilvl w:val="1"/>
+          <w:numId w:val="1"/>
+        </w:numPr>
+        <w:spacing w:line="276" w:lineRule="auto"/>
+        <w:rPr>
+          <w:rFonts w:ascii="Times New Roman" w:hAnsi="Times New Roman" w:cs="Times New Roman"/>
+          <w:sz w:val="26"/>
+          <w:szCs w:val="26"/>
+          <w:lang w:val="vi-VN"/>
+        </w:rPr>
+      </w:pPr>
+      <w:r>
+        <w:rPr>
+          <w:rFonts w:ascii="Times New Roman" w:hAnsi="Times New Roman" w:cs="Times New Roman"/>
+          <w:sz w:val="26"/>
+          <w:szCs w:val="26"/>
+          <w:lang w:val="vi-VN"/>
+        </w:rPr>
+        <w:t>Signup usecase diagram</w:t>
+      </w:r>
+    </w:p>
+    <w:p>
+      <w:pPr>
+        <w:pStyle w:val="ListParagraph"/>
+        <w:spacing w:line="276" w:lineRule="auto"/>
+        <w:ind w:left="1080"/>
+        <w:rPr>
+          <w:rFonts w:ascii="Times New Roman" w:hAnsi="Times New Roman" w:cs="Times New Roman"/>
+          <w:sz w:val="26"/>
+          <w:szCs w:val="26"/>
+          <w:lang w:val="vi-VN"/>
+        </w:rPr>
+      </w:pPr>
+      <w:r>
+        <w:rPr>
+          <w:rFonts w:ascii="Times New Roman" w:hAnsi="Times New Roman" w:cs="Times New Roman"/>
+          <w:noProof/>
+          <w:sz w:val="26"/>
+          <w:szCs w:val="26"/>
+          <w:lang w:val="vi-VN"/>
+        </w:rPr>
+        <w:drawing>
+          <wp:inline distT="0" distB="0" distL="0" distR="0" wp14:anchorId="6E3443A6" wp14:editId="2B701EB9">
+            <wp:extent cx="5095875" cy="4200525"/>
+            <wp:effectExtent l="0" t="0" r="9525" b="9525"/>
+            <wp:docPr id="1720427832" name="Picture 1"/>
+            <wp:cNvGraphicFramePr>
+              <a:graphicFrameLocks xmlns:a="http://schemas.openxmlformats.org/drawingml/2006/main" noChangeAspect="1"/>
+            </wp:cNvGraphicFramePr>
+            <a:graphic xmlns:a="http://schemas.openxmlformats.org/drawingml/2006/main">
+              <a:graphicData uri="http://schemas.openxmlformats.org/drawingml/2006/picture">
+                <pic:pic xmlns:pic="http://schemas.openxmlformats.org/drawingml/2006/picture">
+                  <pic:nvPicPr>
+                    <pic:cNvPr id="1720427832" name="Picture 1720427832"/>
+                    <pic:cNvPicPr/>
+                  </pic:nvPicPr>
+                  <pic:blipFill>
+                    <a:blip r:embed="rId7">
                       <a:extLst>
                         <a:ext uri="{28A0092B-C50C-407E-A947-70E740481C1C}">
                           <a14:useLocalDpi xmlns:a14="http://schemas.microsoft.com/office/drawing/2010/main" val="0"/>

</xml_diff>